<commit_message>
Noted some project steps
</commit_message>
<xml_diff>
--- a/03_documentation/process_description.docx
+++ b/03_documentation/process_description.docx
@@ -9,28 +9,12 @@
           <w:lang w:val="fr-CH"/>
         </w:rPr>
       </w:pPr>
-      <w:proofErr w:type="gramStart"/>
-      <w:r>
-        <w:rPr>
-          <w:lang w:val="fr-CH"/>
-        </w:rPr>
-        <w:t>1.)data</w:t>
-      </w:r>
-      <w:proofErr w:type="gramEnd"/>
-      <w:r>
-        <w:rPr>
-          <w:lang w:val="fr-CH"/>
-        </w:rPr>
-        <w:t xml:space="preserve"> </w:t>
-      </w:r>
-      <w:proofErr w:type="spellStart"/>
-      <w:r>
-        <w:rPr>
-          <w:lang w:val="fr-CH"/>
-        </w:rPr>
-        <w:t>analysis</w:t>
-      </w:r>
-      <w:proofErr w:type="spellEnd"/>
+      <w:r>
+        <w:rPr>
+          <w:lang w:val="fr-CH"/>
+        </w:rPr>
+        <w:t>1.)data analysis</w:t>
+      </w:r>
     </w:p>
     <w:p>
       <w:pPr>
@@ -48,85 +32,21 @@
         <w:rPr>
           <w:lang w:val="fr-CH"/>
         </w:rPr>
-        <w:t xml:space="preserve"> « tv </w:t>
-      </w:r>
-      <w:proofErr w:type="spellStart"/>
-      <w:r>
-        <w:rPr>
-          <w:lang w:val="fr-CH"/>
-        </w:rPr>
-        <w:t>viewers</w:t>
-      </w:r>
-      <w:proofErr w:type="spellEnd"/>
-      <w:r>
-        <w:rPr>
-          <w:lang w:val="fr-CH"/>
-        </w:rPr>
-        <w:t> » and « </w:t>
-      </w:r>
-      <w:proofErr w:type="spellStart"/>
-      <w:r>
-        <w:rPr>
-          <w:lang w:val="fr-CH"/>
-        </w:rPr>
-        <w:t>killed</w:t>
-      </w:r>
-      <w:proofErr w:type="spellEnd"/>
-      <w:r>
-        <w:rPr>
-          <w:lang w:val="fr-CH"/>
-        </w:rPr>
-        <w:t xml:space="preserve"> </w:t>
-      </w:r>
-      <w:proofErr w:type="spellStart"/>
-      <w:r>
-        <w:rPr>
-          <w:lang w:val="fr-CH"/>
-        </w:rPr>
-        <w:t>characters</w:t>
-      </w:r>
-      <w:proofErr w:type="spellEnd"/>
-      <w:r>
-        <w:rPr>
-          <w:lang w:val="fr-CH"/>
-        </w:rPr>
-        <w:t> »</w:t>
-      </w:r>
-    </w:p>
-    <w:p>
-      <w:pPr>
-        <w:rPr>
-          <w:lang w:val="fr-CH"/>
-        </w:rPr>
-      </w:pPr>
-      <w:r>
-        <w:rPr>
-          <w:lang w:val="fr-CH"/>
-        </w:rPr>
-        <w:t xml:space="preserve">2.Analyse for a second time the data source </w:t>
-      </w:r>
-      <w:proofErr w:type="spellStart"/>
-      <w:r>
-        <w:rPr>
-          <w:lang w:val="fr-CH"/>
-        </w:rPr>
-        <w:t>according</w:t>
-      </w:r>
-      <w:proofErr w:type="spellEnd"/>
-      <w:r>
-        <w:rPr>
-          <w:lang w:val="fr-CH"/>
-        </w:rPr>
-        <w:t xml:space="preserve"> to the feedback of </w:t>
-      </w:r>
-      <w:proofErr w:type="spellStart"/>
-      <w:r>
-        <w:rPr>
-          <w:lang w:val="fr-CH"/>
-        </w:rPr>
-        <w:t>teacher</w:t>
-      </w:r>
-      <w:proofErr w:type="spellEnd"/>
+        <w:t xml:space="preserve"> « tv viewers » and « killed characters »</w:t>
+      </w:r>
+    </w:p>
+    <w:p>
+      <w:pPr>
+        <w:rPr>
+          <w:lang w:val="fr-CH"/>
+        </w:rPr>
+      </w:pPr>
+      <w:r>
+        <w:rPr>
+          <w:lang w:val="fr-CH"/>
+        </w:rPr>
+        <w:t>2.Analyse for a second time the data source according to the feedback of teacher</w:t>
+      </w:r>
     </w:p>
     <w:p>
       <w:pPr>
@@ -135,19 +55,11 @@
           <w:lang w:val="fr-CH"/>
         </w:rPr>
       </w:pPr>
-      <w:proofErr w:type="gramStart"/>
-      <w:r>
-        <w:rPr>
-          <w:lang w:val="fr-CH"/>
-        </w:rPr>
-        <w:t>2.)story</w:t>
-      </w:r>
-      <w:proofErr w:type="gramEnd"/>
-      <w:r>
-        <w:rPr>
-          <w:lang w:val="fr-CH"/>
-        </w:rPr>
-        <w:t xml:space="preserve"> concept</w:t>
+      <w:r>
+        <w:rPr>
+          <w:lang w:val="fr-CH"/>
+        </w:rPr>
+        <w:t>2.)story concept</w:t>
       </w:r>
     </w:p>
     <w:p>
@@ -164,135 +76,27 @@
       </w:r>
     </w:p>
     <w:p>
-      <w:pPr>
-        <w:rPr>
-          <w:lang w:val="fr-CH"/>
-        </w:rPr>
-      </w:pPr>
-      <w:r>
-        <w:rPr>
-          <w:lang w:val="fr-CH"/>
-        </w:rPr>
-        <w:t xml:space="preserve">2.Get a feedback </w:t>
-      </w:r>
-      <w:proofErr w:type="spellStart"/>
-      <w:r>
-        <w:rPr>
-          <w:lang w:val="fr-CH"/>
-        </w:rPr>
-        <w:t>from</w:t>
-      </w:r>
-      <w:proofErr w:type="spellEnd"/>
-      <w:r>
-        <w:rPr>
-          <w:lang w:val="fr-CH"/>
-        </w:rPr>
-        <w:t xml:space="preserve"> </w:t>
-      </w:r>
-      <w:proofErr w:type="spellStart"/>
-      <w:r>
-        <w:rPr>
-          <w:lang w:val="fr-CH"/>
-        </w:rPr>
-        <w:t>teacher</w:t>
-      </w:r>
-      <w:proofErr w:type="spellEnd"/>
-      <w:r>
-        <w:rPr>
-          <w:lang w:val="fr-CH"/>
-        </w:rPr>
-        <w:t xml:space="preserve"> </w:t>
-      </w:r>
-      <w:proofErr w:type="spellStart"/>
-      <w:r>
-        <w:rPr>
-          <w:lang w:val="fr-CH"/>
-        </w:rPr>
-        <w:t>that</w:t>
-      </w:r>
-      <w:proofErr w:type="spellEnd"/>
-      <w:r>
-        <w:rPr>
-          <w:lang w:val="fr-CH"/>
-        </w:rPr>
-        <w:t xml:space="preserve"> the content for </w:t>
-      </w:r>
-      <w:proofErr w:type="spellStart"/>
-      <w:r>
-        <w:rPr>
-          <w:lang w:val="fr-CH"/>
-        </w:rPr>
-        <w:t>project</w:t>
-      </w:r>
-      <w:proofErr w:type="spellEnd"/>
-      <w:r>
-        <w:rPr>
-          <w:lang w:val="fr-CH"/>
-        </w:rPr>
-        <w:t xml:space="preserve"> </w:t>
-      </w:r>
-      <w:proofErr w:type="spellStart"/>
-      <w:r>
-        <w:rPr>
-          <w:lang w:val="fr-CH"/>
-        </w:rPr>
-        <w:t>was</w:t>
-      </w:r>
-      <w:proofErr w:type="spellEnd"/>
-      <w:r>
-        <w:rPr>
-          <w:lang w:val="fr-CH"/>
-        </w:rPr>
-        <w:t xml:space="preserve"> not </w:t>
-      </w:r>
-      <w:proofErr w:type="spellStart"/>
-      <w:r>
-        <w:rPr>
-          <w:lang w:val="fr-CH"/>
-        </w:rPr>
-        <w:t>enough</w:t>
-      </w:r>
-      <w:proofErr w:type="spellEnd"/>
-    </w:p>
-    <w:p>
-      <w:pPr>
-        <w:rPr>
-          <w:lang w:val="fr-CH"/>
-        </w:rPr>
-      </w:pPr>
-      <w:r>
-        <w:rPr>
-          <w:lang w:val="fr-CH"/>
-        </w:rPr>
-        <w:t xml:space="preserve">3.Rewritten the story concept </w:t>
-      </w:r>
-      <w:proofErr w:type="spellStart"/>
-      <w:r>
-        <w:rPr>
-          <w:lang w:val="fr-CH"/>
-        </w:rPr>
-        <w:t>with</w:t>
-      </w:r>
-      <w:proofErr w:type="spellEnd"/>
-      <w:r>
-        <w:rPr>
-          <w:lang w:val="fr-CH"/>
-        </w:rPr>
-        <w:t xml:space="preserve"> </w:t>
-      </w:r>
-      <w:proofErr w:type="spellStart"/>
-      <w:r>
-        <w:rPr>
-          <w:lang w:val="fr-CH"/>
-        </w:rPr>
-        <w:t>additional</w:t>
-      </w:r>
-      <w:proofErr w:type="spellEnd"/>
-      <w:r>
-        <w:rPr>
-          <w:lang w:val="fr-CH"/>
-        </w:rPr>
-        <w:t xml:space="preserve"> information</w:t>
+      <w:r>
+        <w:t>2.Get a feedback from teacher that the content for project was not enough</w:t>
+      </w:r>
+    </w:p>
+    <w:p>
+      <w:pPr>
+        <w:rPr>
+          <w:lang w:val="fr-CH"/>
+        </w:rPr>
+      </w:pPr>
+      <w:r>
+        <w:rPr>
+          <w:lang w:val="fr-CH"/>
+        </w:rPr>
+        <w:t xml:space="preserve">3.Rewritten the story concept with </w:t>
+      </w:r>
+      <w:r>
+        <w:rPr>
+          <w:lang w:val="fr-CH"/>
+        </w:rPr>
+        <w:t>additional information</w:t>
       </w:r>
     </w:p>
     <w:p>
@@ -302,107 +106,38 @@
           <w:lang w:val="fr-CH"/>
         </w:rPr>
       </w:pPr>
-      <w:proofErr w:type="gramStart"/>
-      <w:r>
-        <w:rPr>
-          <w:lang w:val="fr-CH"/>
-        </w:rPr>
-        <w:t>3.)data</w:t>
-      </w:r>
-      <w:proofErr w:type="gramEnd"/>
-      <w:r>
-        <w:rPr>
-          <w:lang w:val="fr-CH"/>
-        </w:rPr>
-        <w:t xml:space="preserve"> acquisition</w:t>
-      </w:r>
-    </w:p>
-    <w:p>
-      <w:r>
-        <w:t>1</w:t>
-      </w:r>
-      <w:r>
-        <w:t xml:space="preserve">. Create an </w:t>
-      </w:r>
-      <w:proofErr w:type="spellStart"/>
-      <w:r>
-        <w:t>excel</w:t>
-      </w:r>
-      <w:proofErr w:type="spellEnd"/>
-      <w:r>
-        <w:t xml:space="preserve"> </w:t>
-      </w:r>
-      <w:proofErr w:type="spellStart"/>
-      <w:r>
-        <w:t>file</w:t>
-      </w:r>
-      <w:proofErr w:type="spellEnd"/>
-      <w:r>
-        <w:t xml:space="preserve"> </w:t>
-      </w:r>
-      <w:proofErr w:type="spellStart"/>
-      <w:r>
-        <w:t>for</w:t>
-      </w:r>
-      <w:proofErr w:type="spellEnd"/>
-      <w:r>
-        <w:t xml:space="preserve"> </w:t>
-      </w:r>
-      <w:proofErr w:type="spellStart"/>
-      <w:r>
-        <w:t>tv</w:t>
-      </w:r>
-      <w:proofErr w:type="spellEnd"/>
-      <w:r>
-        <w:t xml:space="preserve"> </w:t>
-      </w:r>
-      <w:proofErr w:type="spellStart"/>
-      <w:r>
-        <w:t>viewers</w:t>
-      </w:r>
-      <w:proofErr w:type="spellEnd"/>
-    </w:p>
-    <w:p>
-      <w:r>
-        <w:t xml:space="preserve">2. </w:t>
-      </w:r>
-      <w:proofErr w:type="spellStart"/>
-      <w:r>
-        <w:t>Downloaded</w:t>
-      </w:r>
-      <w:proofErr w:type="spellEnd"/>
-      <w:r>
-        <w:t xml:space="preserve"> </w:t>
-      </w:r>
-      <w:proofErr w:type="spellStart"/>
-      <w:r>
-        <w:t>picture</w:t>
-      </w:r>
-      <w:proofErr w:type="spellEnd"/>
-      <w:r>
-        <w:t xml:space="preserve"> </w:t>
-      </w:r>
-      <w:proofErr w:type="spellStart"/>
-      <w:r>
-        <w:t>of</w:t>
-      </w:r>
-      <w:proofErr w:type="spellEnd"/>
-      <w:r>
-        <w:t xml:space="preserve"> </w:t>
-      </w:r>
-      <w:proofErr w:type="spellStart"/>
-      <w:r>
-        <w:t>each</w:t>
-      </w:r>
-      <w:proofErr w:type="spellEnd"/>
-      <w:r>
-        <w:t xml:space="preserve"> </w:t>
-      </w:r>
-      <w:proofErr w:type="spellStart"/>
-      <w:r>
-        <w:t>characters</w:t>
-      </w:r>
-      <w:proofErr w:type="spellEnd"/>
+      <w:r>
+        <w:rPr>
+          <w:lang w:val="fr-CH"/>
+        </w:rPr>
+        <w:t>3.)data acquisition</w:t>
+      </w:r>
+    </w:p>
+    <w:p>
+      <w:pPr>
+        <w:rPr>
+          <w:lang w:val="fr-CH"/>
+        </w:rPr>
+      </w:pPr>
+      <w:r>
+        <w:rPr>
+          <w:lang w:val="fr-CH"/>
+        </w:rPr>
+        <w:t>1. Create an excel file for tv viewers</w:t>
+      </w:r>
+    </w:p>
+    <w:p>
+      <w:pPr>
+        <w:rPr>
+          <w:lang w:val="fr-CH"/>
+        </w:rPr>
+      </w:pPr>
+      <w:r>
+        <w:rPr>
+          <w:lang w:val="fr-CH"/>
+        </w:rPr>
+        <w:t>2. Downloaded picture of each characters</w:t>
+      </w:r>
     </w:p>
     <w:p>
       <w:pPr>
@@ -420,57 +155,12 @@
         <w:rPr>
           <w:lang w:val="fr-CH"/>
         </w:rPr>
-        <w:t xml:space="preserve">. Analyse the file </w:t>
-      </w:r>
-      <w:proofErr w:type="spellStart"/>
-      <w:proofErr w:type="gramStart"/>
-      <w:r>
-        <w:rPr>
-          <w:lang w:val="fr-CH"/>
-        </w:rPr>
-        <w:t>data.json</w:t>
-      </w:r>
-      <w:proofErr w:type="spellEnd"/>
-      <w:proofErr w:type="gramEnd"/>
-    </w:p>
-    <w:p>
-      <w:r>
-        <w:t>4</w:t>
-      </w:r>
-      <w:r>
-        <w:t xml:space="preserve">. Analyse </w:t>
-      </w:r>
-      <w:proofErr w:type="spellStart"/>
-      <w:r>
-        <w:t>killed</w:t>
-      </w:r>
-      <w:proofErr w:type="spellEnd"/>
-      <w:r>
-        <w:t xml:space="preserve"> </w:t>
-      </w:r>
-      <w:proofErr w:type="spellStart"/>
-      <w:r>
-        <w:t>character</w:t>
-      </w:r>
-      <w:proofErr w:type="spellEnd"/>
-      <w:r>
-        <w:t xml:space="preserve"> </w:t>
-      </w:r>
-      <w:proofErr w:type="spellStart"/>
-      <w:r>
-        <w:t>from</w:t>
-      </w:r>
-      <w:proofErr w:type="spellEnd"/>
-      <w:r>
-        <w:t xml:space="preserve"> </w:t>
-      </w:r>
-      <w:proofErr w:type="spellStart"/>
-      <w:r>
-        <w:t>season</w:t>
-      </w:r>
-      <w:proofErr w:type="spellEnd"/>
-      <w:r>
-        <w:t xml:space="preserve"> 1-5</w:t>
+        <w:t>. Analyse the file data.json</w:t>
+      </w:r>
+    </w:p>
+    <w:p>
+      <w:r>
+        <w:t>4. Analyse killed character from season 1-5</w:t>
       </w:r>
     </w:p>
     <w:p>
@@ -515,100 +205,48 @@
         </w:drawing>
       </w:r>
     </w:p>
+    <w:p/>
     <w:p>
       <w:pPr>
         <w:pStyle w:val="berschrift1"/>
       </w:pPr>
-      <w:proofErr w:type="gramStart"/>
-      <w:r>
-        <w:t>4.)</w:t>
-      </w:r>
-      <w:proofErr w:type="spellStart"/>
-      <w:r>
-        <w:t>data</w:t>
-      </w:r>
-      <w:proofErr w:type="spellEnd"/>
-      <w:proofErr w:type="gramEnd"/>
-      <w:r>
-        <w:t xml:space="preserve"> </w:t>
-      </w:r>
-      <w:proofErr w:type="spellStart"/>
-      <w:r>
-        <w:t>integration</w:t>
-      </w:r>
-      <w:proofErr w:type="spellEnd"/>
-    </w:p>
-    <w:p>
-      <w:pPr>
-        <w:rPr>
-          <w:lang w:val="fr-CH"/>
-        </w:rPr>
-      </w:pPr>
-    </w:p>
-    <w:p>
-      <w:pPr>
-        <w:pStyle w:val="berschrift1"/>
-        <w:rPr>
-          <w:lang w:val="fr-CH"/>
-        </w:rPr>
-      </w:pPr>
-      <w:proofErr w:type="gramStart"/>
-      <w:r>
-        <w:rPr>
-          <w:lang w:val="fr-CH"/>
-        </w:rPr>
-        <w:t>5.)chart</w:t>
-      </w:r>
-      <w:proofErr w:type="gramEnd"/>
-      <w:r>
-        <w:rPr>
-          <w:lang w:val="fr-CH"/>
-        </w:rPr>
-        <w:t xml:space="preserve"> </w:t>
-      </w:r>
-      <w:proofErr w:type="spellStart"/>
-      <w:r>
-        <w:rPr>
-          <w:lang w:val="fr-CH"/>
-        </w:rPr>
-        <w:t>sketching</w:t>
-      </w:r>
-      <w:proofErr w:type="spellEnd"/>
-    </w:p>
-    <w:p>
-      <w:pPr>
-        <w:rPr>
-          <w:lang w:val="fr-CH"/>
-        </w:rPr>
-      </w:pPr>
-      <w:r>
-        <w:rPr>
-          <w:lang w:val="fr-CH"/>
-        </w:rPr>
-        <w:t xml:space="preserve">1.Create a </w:t>
-      </w:r>
-      <w:proofErr w:type="spellStart"/>
-      <w:r>
-        <w:rPr>
-          <w:lang w:val="fr-CH"/>
-        </w:rPr>
-        <w:t>paper</w:t>
-      </w:r>
-      <w:proofErr w:type="spellEnd"/>
-      <w:r>
-        <w:rPr>
-          <w:lang w:val="fr-CH"/>
-        </w:rPr>
-        <w:t xml:space="preserve"> </w:t>
-      </w:r>
-      <w:proofErr w:type="spellStart"/>
-      <w:r>
-        <w:rPr>
-          <w:lang w:val="fr-CH"/>
-        </w:rPr>
-        <w:t>prototyp</w:t>
-      </w:r>
-      <w:proofErr w:type="spellEnd"/>
+      <w:r>
+        <w:lastRenderedPageBreak/>
+        <w:t>4.)data integration</w:t>
+      </w:r>
+    </w:p>
+    <w:p>
+      <w:r>
+        <w:t>1.)</w:t>
+      </w:r>
+      <w:r>
+        <w:t xml:space="preserve">Wie sollen die einzelnen Häusern </w:t>
+      </w:r>
+      <w:r>
+        <w:t>positioniert</w:t>
+      </w:r>
+      <w:r>
+        <w:t xml:space="preserve"> werden?</w:t>
+      </w:r>
+      <w:r>
+        <w:t xml:space="preserve"> Stimmen die JSON-Daten mit </w:t>
+      </w:r>
+      <w:r>
+        <w:t xml:space="preserve">der Grafik von </w:t>
+      </w:r>
+      <w:hyperlink r:id="rId5" w:history="1">
+        <w:r>
+          <w:rPr>
+            <w:rStyle w:val="Hyperlink"/>
+          </w:rPr>
+          <w:t>http://fishfinger.me</w:t>
+        </w:r>
+      </w:hyperlink>
+      <w:r>
+        <w:t xml:space="preserve"> überein? Falls ja, kann die Positionierung ähnlich gezeichnet werden.</w:t>
+      </w:r>
+      <w:bookmarkStart w:id="0" w:name="_GoBack"/>
+      <w:bookmarkEnd w:id="0"/>
     </w:p>
     <w:p>
       <w:pPr>
@@ -620,66 +258,11 @@
         <w:rPr>
           <w:noProof/>
         </w:rPr>
-        <w:lastRenderedPageBreak/>
         <w:drawing>
-          <wp:inline distT="0" distB="0" distL="0" distR="0" wp14:anchorId="102CB332" wp14:editId="1DE33558">
-            <wp:extent cx="5252818" cy="3262746"/>
-            <wp:effectExtent l="0" t="0" r="5080" b="0"/>
-            <wp:docPr id="2" name="Grafik 2"/>
-            <wp:cNvGraphicFramePr>
-              <a:graphicFrameLocks xmlns:a="http://schemas.openxmlformats.org/drawingml/2006/main" noChangeAspect="1"/>
-            </wp:cNvGraphicFramePr>
-            <a:graphic xmlns:a="http://schemas.openxmlformats.org/drawingml/2006/main">
-              <a:graphicData uri="http://schemas.openxmlformats.org/drawingml/2006/picture">
-                <pic:pic xmlns:pic="http://schemas.openxmlformats.org/drawingml/2006/picture">
-                  <pic:nvPicPr>
-                    <pic:cNvPr id="1" name=""/>
-                    <pic:cNvPicPr/>
-                  </pic:nvPicPr>
-                  <pic:blipFill>
-                    <a:blip r:embed="rId5"/>
-                    <a:stretch>
-                      <a:fillRect/>
-                    </a:stretch>
-                  </pic:blipFill>
-                  <pic:spPr>
-                    <a:xfrm>
-                      <a:off x="0" y="0"/>
-                      <a:ext cx="5289748" cy="3285685"/>
-                    </a:xfrm>
-                    <a:prstGeom prst="rect">
-                      <a:avLst/>
-                    </a:prstGeom>
-                  </pic:spPr>
-                </pic:pic>
-              </a:graphicData>
-            </a:graphic>
-          </wp:inline>
-        </w:drawing>
-      </w:r>
-    </w:p>
-    <w:p>
-      <w:pPr>
-        <w:rPr>
-          <w:lang w:val="fr-CH"/>
-        </w:rPr>
-      </w:pPr>
-    </w:p>
-    <w:p>
-      <w:pPr>
-        <w:rPr>
-          <w:lang w:val="fr-CH"/>
-        </w:rPr>
-      </w:pPr>
-      <w:r>
-        <w:rPr>
-          <w:noProof/>
-        </w:rPr>
-        <w:drawing>
-          <wp:inline distT="0" distB="0" distL="0" distR="0" wp14:anchorId="3DEBADE2" wp14:editId="157A845B">
-            <wp:extent cx="5223691" cy="3394363"/>
-            <wp:effectExtent l="0" t="0" r="0" b="0"/>
-            <wp:docPr id="3" name="Grafik 3"/>
+          <wp:inline distT="0" distB="0" distL="0" distR="0" wp14:anchorId="79E135C6" wp14:editId="08D1524B">
+            <wp:extent cx="4201567" cy="3733800"/>
+            <wp:effectExtent l="0" t="0" r="8890" b="0"/>
+            <wp:docPr id="8" name="Grafik 8"/>
             <wp:cNvGraphicFramePr>
               <a:graphicFrameLocks xmlns:a="http://schemas.openxmlformats.org/drawingml/2006/main" noChangeAspect="1"/>
             </wp:cNvGraphicFramePr>
@@ -699,7 +282,7 @@
                   <pic:spPr>
                     <a:xfrm>
                       <a:off x="0" y="0"/>
-                      <a:ext cx="5237953" cy="3403631"/>
+                      <a:ext cx="4203206" cy="3735257"/>
                     </a:xfrm>
                     <a:prstGeom prst="rect">
                       <a:avLst/>
@@ -729,12 +312,11 @@
         <w:rPr>
           <w:noProof/>
         </w:rPr>
-        <w:lastRenderedPageBreak/>
         <w:drawing>
-          <wp:inline distT="0" distB="0" distL="0" distR="0" wp14:anchorId="73F737D5" wp14:editId="6E25E5D4">
-            <wp:extent cx="5760720" cy="3786505"/>
-            <wp:effectExtent l="0" t="0" r="0" b="4445"/>
-            <wp:docPr id="4" name="Grafik 4"/>
+          <wp:inline distT="0" distB="0" distL="0" distR="0" wp14:anchorId="17F44B93" wp14:editId="45280BED">
+            <wp:extent cx="5760720" cy="3733165"/>
+            <wp:effectExtent l="0" t="0" r="0" b="635"/>
+            <wp:docPr id="9" name="Grafik 9"/>
             <wp:cNvGraphicFramePr>
               <a:graphicFrameLocks xmlns:a="http://schemas.openxmlformats.org/drawingml/2006/main" noChangeAspect="1"/>
             </wp:cNvGraphicFramePr>
@@ -754,7 +336,7 @@
                   <pic:spPr>
                     <a:xfrm>
                       <a:off x="0" y="0"/>
-                      <a:ext cx="5760720" cy="3786505"/>
+                      <a:ext cx="5760720" cy="3733165"/>
                     </a:xfrm>
                     <a:prstGeom prst="rect">
                       <a:avLst/>
@@ -776,6 +358,34 @@
     </w:p>
     <w:p>
       <w:pPr>
+        <w:pStyle w:val="berschrift1"/>
+        <w:rPr>
+          <w:lang w:val="fr-CH"/>
+        </w:rPr>
+      </w:pPr>
+      <w:r>
+        <w:rPr>
+          <w:lang w:val="fr-CH"/>
+        </w:rPr>
+        <w:lastRenderedPageBreak/>
+        <w:t>5.)chart sketching</w:t>
+      </w:r>
+    </w:p>
+    <w:p>
+      <w:pPr>
+        <w:rPr>
+          <w:lang w:val="fr-CH"/>
+        </w:rPr>
+      </w:pPr>
+      <w:r>
+        <w:rPr>
+          <w:lang w:val="fr-CH"/>
+        </w:rPr>
+        <w:t>1.Create a paper prototyp</w:t>
+      </w:r>
+    </w:p>
+    <w:p>
+      <w:pPr>
         <w:rPr>
           <w:lang w:val="fr-CH"/>
         </w:rPr>
@@ -785,10 +395,10 @@
           <w:noProof/>
         </w:rPr>
         <w:drawing>
-          <wp:inline distT="0" distB="0" distL="0" distR="0" wp14:anchorId="6F2C4C3E" wp14:editId="1175D1C0">
-            <wp:extent cx="5760720" cy="3916680"/>
-            <wp:effectExtent l="0" t="0" r="0" b="7620"/>
-            <wp:docPr id="5" name="Grafik 5"/>
+          <wp:inline distT="0" distB="0" distL="0" distR="0" wp14:anchorId="102CB332" wp14:editId="1DE33558">
+            <wp:extent cx="5252818" cy="3262746"/>
+            <wp:effectExtent l="0" t="0" r="5080" b="0"/>
+            <wp:docPr id="2" name="Grafik 2"/>
             <wp:cNvGraphicFramePr>
               <a:graphicFrameLocks xmlns:a="http://schemas.openxmlformats.org/drawingml/2006/main" noChangeAspect="1"/>
             </wp:cNvGraphicFramePr>
@@ -808,7 +418,7 @@
                   <pic:spPr>
                     <a:xfrm>
                       <a:off x="0" y="0"/>
-                      <a:ext cx="5760720" cy="3916680"/>
+                      <a:ext cx="5289748" cy="3285685"/>
                     </a:xfrm>
                     <a:prstGeom prst="rect">
                       <a:avLst/>
@@ -838,12 +448,11 @@
         <w:rPr>
           <w:noProof/>
         </w:rPr>
-        <w:lastRenderedPageBreak/>
         <w:drawing>
-          <wp:inline distT="0" distB="0" distL="0" distR="0" wp14:anchorId="7FD8BE7F" wp14:editId="3911032D">
-            <wp:extent cx="5760720" cy="3643630"/>
+          <wp:inline distT="0" distB="0" distL="0" distR="0" wp14:anchorId="3DEBADE2" wp14:editId="157A845B">
+            <wp:extent cx="5223691" cy="3394363"/>
             <wp:effectExtent l="0" t="0" r="0" b="0"/>
-            <wp:docPr id="6" name="Grafik 6"/>
+            <wp:docPr id="3" name="Grafik 3"/>
             <wp:cNvGraphicFramePr>
               <a:graphicFrameLocks xmlns:a="http://schemas.openxmlformats.org/drawingml/2006/main" noChangeAspect="1"/>
             </wp:cNvGraphicFramePr>
@@ -863,7 +472,7 @@
                   <pic:spPr>
                     <a:xfrm>
                       <a:off x="0" y="0"/>
-                      <a:ext cx="5760720" cy="3643630"/>
+                      <a:ext cx="5237953" cy="3403631"/>
                     </a:xfrm>
                     <a:prstGeom prst="rect">
                       <a:avLst/>
@@ -893,11 +502,12 @@
         <w:rPr>
           <w:noProof/>
         </w:rPr>
+        <w:lastRenderedPageBreak/>
         <w:drawing>
-          <wp:inline distT="0" distB="0" distL="0" distR="0" wp14:anchorId="1D8DA0DF" wp14:editId="5D614B39">
-            <wp:extent cx="5760720" cy="3790950"/>
-            <wp:effectExtent l="0" t="0" r="0" b="0"/>
-            <wp:docPr id="7" name="Grafik 7"/>
+          <wp:inline distT="0" distB="0" distL="0" distR="0" wp14:anchorId="73F737D5" wp14:editId="6E25E5D4">
+            <wp:extent cx="5760720" cy="3786505"/>
+            <wp:effectExtent l="0" t="0" r="0" b="4445"/>
+            <wp:docPr id="4" name="Grafik 4"/>
             <wp:cNvGraphicFramePr>
               <a:graphicFrameLocks xmlns:a="http://schemas.openxmlformats.org/drawingml/2006/main" noChangeAspect="1"/>
             </wp:cNvGraphicFramePr>
@@ -917,6 +527,169 @@
                   <pic:spPr>
                     <a:xfrm>
                       <a:off x="0" y="0"/>
+                      <a:ext cx="5760720" cy="3786505"/>
+                    </a:xfrm>
+                    <a:prstGeom prst="rect">
+                      <a:avLst/>
+                    </a:prstGeom>
+                  </pic:spPr>
+                </pic:pic>
+              </a:graphicData>
+            </a:graphic>
+          </wp:inline>
+        </w:drawing>
+      </w:r>
+    </w:p>
+    <w:p>
+      <w:pPr>
+        <w:rPr>
+          <w:lang w:val="fr-CH"/>
+        </w:rPr>
+      </w:pPr>
+    </w:p>
+    <w:p>
+      <w:pPr>
+        <w:rPr>
+          <w:lang w:val="fr-CH"/>
+        </w:rPr>
+      </w:pPr>
+      <w:r>
+        <w:rPr>
+          <w:noProof/>
+        </w:rPr>
+        <w:drawing>
+          <wp:inline distT="0" distB="0" distL="0" distR="0" wp14:anchorId="6F2C4C3E" wp14:editId="1175D1C0">
+            <wp:extent cx="5760720" cy="3916680"/>
+            <wp:effectExtent l="0" t="0" r="0" b="7620"/>
+            <wp:docPr id="5" name="Grafik 5"/>
+            <wp:cNvGraphicFramePr>
+              <a:graphicFrameLocks xmlns:a="http://schemas.openxmlformats.org/drawingml/2006/main" noChangeAspect="1"/>
+            </wp:cNvGraphicFramePr>
+            <a:graphic xmlns:a="http://schemas.openxmlformats.org/drawingml/2006/main">
+              <a:graphicData uri="http://schemas.openxmlformats.org/drawingml/2006/picture">
+                <pic:pic xmlns:pic="http://schemas.openxmlformats.org/drawingml/2006/picture">
+                  <pic:nvPicPr>
+                    <pic:cNvPr id="1" name=""/>
+                    <pic:cNvPicPr/>
+                  </pic:nvPicPr>
+                  <pic:blipFill>
+                    <a:blip r:embed="rId11"/>
+                    <a:stretch>
+                      <a:fillRect/>
+                    </a:stretch>
+                  </pic:blipFill>
+                  <pic:spPr>
+                    <a:xfrm>
+                      <a:off x="0" y="0"/>
+                      <a:ext cx="5760720" cy="3916680"/>
+                    </a:xfrm>
+                    <a:prstGeom prst="rect">
+                      <a:avLst/>
+                    </a:prstGeom>
+                  </pic:spPr>
+                </pic:pic>
+              </a:graphicData>
+            </a:graphic>
+          </wp:inline>
+        </w:drawing>
+      </w:r>
+    </w:p>
+    <w:p>
+      <w:pPr>
+        <w:rPr>
+          <w:lang w:val="fr-CH"/>
+        </w:rPr>
+      </w:pPr>
+    </w:p>
+    <w:p>
+      <w:pPr>
+        <w:rPr>
+          <w:lang w:val="fr-CH"/>
+        </w:rPr>
+      </w:pPr>
+      <w:r>
+        <w:rPr>
+          <w:noProof/>
+        </w:rPr>
+        <w:lastRenderedPageBreak/>
+        <w:drawing>
+          <wp:inline distT="0" distB="0" distL="0" distR="0" wp14:anchorId="7FD8BE7F" wp14:editId="3911032D">
+            <wp:extent cx="5760720" cy="3643630"/>
+            <wp:effectExtent l="0" t="0" r="0" b="0"/>
+            <wp:docPr id="6" name="Grafik 6"/>
+            <wp:cNvGraphicFramePr>
+              <a:graphicFrameLocks xmlns:a="http://schemas.openxmlformats.org/drawingml/2006/main" noChangeAspect="1"/>
+            </wp:cNvGraphicFramePr>
+            <a:graphic xmlns:a="http://schemas.openxmlformats.org/drawingml/2006/main">
+              <a:graphicData uri="http://schemas.openxmlformats.org/drawingml/2006/picture">
+                <pic:pic xmlns:pic="http://schemas.openxmlformats.org/drawingml/2006/picture">
+                  <pic:nvPicPr>
+                    <pic:cNvPr id="1" name=""/>
+                    <pic:cNvPicPr/>
+                  </pic:nvPicPr>
+                  <pic:blipFill>
+                    <a:blip r:embed="rId12"/>
+                    <a:stretch>
+                      <a:fillRect/>
+                    </a:stretch>
+                  </pic:blipFill>
+                  <pic:spPr>
+                    <a:xfrm>
+                      <a:off x="0" y="0"/>
+                      <a:ext cx="5760720" cy="3643630"/>
+                    </a:xfrm>
+                    <a:prstGeom prst="rect">
+                      <a:avLst/>
+                    </a:prstGeom>
+                  </pic:spPr>
+                </pic:pic>
+              </a:graphicData>
+            </a:graphic>
+          </wp:inline>
+        </w:drawing>
+      </w:r>
+    </w:p>
+    <w:p>
+      <w:pPr>
+        <w:rPr>
+          <w:lang w:val="fr-CH"/>
+        </w:rPr>
+      </w:pPr>
+    </w:p>
+    <w:p>
+      <w:pPr>
+        <w:rPr>
+          <w:lang w:val="fr-CH"/>
+        </w:rPr>
+      </w:pPr>
+      <w:r>
+        <w:rPr>
+          <w:noProof/>
+        </w:rPr>
+        <w:drawing>
+          <wp:inline distT="0" distB="0" distL="0" distR="0" wp14:anchorId="1D8DA0DF" wp14:editId="5D614B39">
+            <wp:extent cx="5760720" cy="3790950"/>
+            <wp:effectExtent l="0" t="0" r="0" b="0"/>
+            <wp:docPr id="7" name="Grafik 7"/>
+            <wp:cNvGraphicFramePr>
+              <a:graphicFrameLocks xmlns:a="http://schemas.openxmlformats.org/drawingml/2006/main" noChangeAspect="1"/>
+            </wp:cNvGraphicFramePr>
+            <a:graphic xmlns:a="http://schemas.openxmlformats.org/drawingml/2006/main">
+              <a:graphicData uri="http://schemas.openxmlformats.org/drawingml/2006/picture">
+                <pic:pic xmlns:pic="http://schemas.openxmlformats.org/drawingml/2006/picture">
+                  <pic:nvPicPr>
+                    <pic:cNvPr id="1" name=""/>
+                    <pic:cNvPicPr/>
+                  </pic:nvPicPr>
+                  <pic:blipFill>
+                    <a:blip r:embed="rId13"/>
+                    <a:stretch>
+                      <a:fillRect/>
+                    </a:stretch>
+                  </pic:blipFill>
+                  <pic:spPr>
+                    <a:xfrm>
+                      <a:off x="0" y="0"/>
                       <a:ext cx="5760720" cy="3790950"/>
                     </a:xfrm>
                     <a:prstGeom prst="rect">
@@ -929,8 +702,6 @@
           </wp:inline>
         </w:drawing>
       </w:r>
-      <w:bookmarkStart w:id="0" w:name="_GoBack"/>
-      <w:bookmarkEnd w:id="0"/>
     </w:p>
     <w:p>
       <w:pPr>
@@ -939,23 +710,34 @@
           <w:lang w:val="fr-CH"/>
         </w:rPr>
       </w:pPr>
-      <w:proofErr w:type="gramStart"/>
+      <w:r>
+        <w:rPr>
+          <w:lang w:val="fr-CH"/>
+        </w:rPr>
+        <w:t>6.)implementation</w:t>
+      </w:r>
+    </w:p>
+    <w:p>
+      <w:pPr>
+        <w:rPr>
+          <w:lang w:val="fr-CH"/>
+        </w:rPr>
+      </w:pPr>
+    </w:p>
+    <w:p>
+      <w:pPr>
+        <w:pStyle w:val="berschrift1"/>
+        <w:rPr>
+          <w:lang w:val="fr-CH"/>
+        </w:rPr>
+      </w:pPr>
       <w:r>
         <w:rPr>
           <w:lang w:val="fr-CH"/>
         </w:rPr>
         <w:lastRenderedPageBreak/>
-        <w:t>6.)</w:t>
-      </w:r>
-      <w:proofErr w:type="spellStart"/>
-      <w:r>
-        <w:rPr>
-          <w:lang w:val="fr-CH"/>
-        </w:rPr>
-        <w:t>implementation</w:t>
-      </w:r>
-      <w:proofErr w:type="spellEnd"/>
-      <w:proofErr w:type="gramEnd"/>
+        <w:t>7.)design</w:t>
+      </w:r>
     </w:p>
     <w:p>
       <w:pPr>
@@ -964,14 +746,12 @@
           <w:lang w:val="fr-CH"/>
         </w:rPr>
       </w:pPr>
-      <w:proofErr w:type="gramStart"/>
-      <w:r>
-        <w:rPr>
-          <w:lang w:val="fr-CH"/>
-        </w:rPr>
-        <w:t>7.)design</w:t>
-      </w:r>
-      <w:proofErr w:type="gramEnd"/>
+      <w:r>
+        <w:rPr>
+          <w:lang w:val="fr-CH"/>
+        </w:rPr>
+        <w:t>8.)documentation</w:t>
+      </w:r>
     </w:p>
     <w:p>
       <w:pPr>
@@ -980,38 +760,12 @@
           <w:lang w:val="fr-CH"/>
         </w:rPr>
       </w:pPr>
-      <w:proofErr w:type="gramStart"/>
-      <w:r>
-        <w:rPr>
-          <w:lang w:val="fr-CH"/>
-        </w:rPr>
-        <w:t>8.)documentation</w:t>
-      </w:r>
-      <w:proofErr w:type="gramEnd"/>
-    </w:p>
-    <w:p>
-      <w:pPr>
-        <w:pStyle w:val="berschrift1"/>
-        <w:rPr>
-          <w:lang w:val="fr-CH"/>
-        </w:rPr>
-      </w:pPr>
-      <w:proofErr w:type="gramStart"/>
-      <w:r>
-        <w:rPr>
-          <w:lang w:val="fr-CH"/>
-        </w:rPr>
-        <w:t>9.)</w:t>
-      </w:r>
-      <w:proofErr w:type="spellStart"/>
-      <w:r>
-        <w:rPr>
-          <w:lang w:val="fr-CH"/>
-        </w:rPr>
-        <w:t>presentation</w:t>
-      </w:r>
-      <w:proofErr w:type="spellEnd"/>
-      <w:proofErr w:type="gramEnd"/>
+      <w:r>
+        <w:rPr>
+          <w:lang w:val="fr-CH"/>
+        </w:rPr>
+        <w:t>9.)presentation</w:t>
+      </w:r>
     </w:p>
     <w:sectPr>
       <w:pgSz w:w="11906" w:h="16838"/>
@@ -1482,6 +1236,29 @@
       <w:szCs w:val="32"/>
     </w:rPr>
   </w:style>
+  <w:style w:type="character" w:styleId="Hyperlink">
+    <w:name w:val="Hyperlink"/>
+    <w:basedOn w:val="Absatz-Standardschriftart"/>
+    <w:uiPriority w:val="99"/>
+    <w:unhideWhenUsed/>
+    <w:rsid w:val="009A366E"/>
+    <w:rPr>
+      <w:color w:val="0563C1" w:themeColor="hyperlink"/>
+      <w:u w:val="single"/>
+    </w:rPr>
+  </w:style>
+  <w:style w:type="character" w:styleId="NichtaufgelsteErwhnung">
+    <w:name w:val="Unresolved Mention"/>
+    <w:basedOn w:val="Absatz-Standardschriftart"/>
+    <w:uiPriority w:val="99"/>
+    <w:semiHidden/>
+    <w:unhideWhenUsed/>
+    <w:rsid w:val="009A366E"/>
+    <w:rPr>
+      <w:color w:val="808080"/>
+      <w:shd w:val="clear" w:color="auto" w:fill="E6E6E6"/>
+    </w:rPr>
+  </w:style>
 </w:styles>
 </file>
 

</xml_diff>